<commit_message>
Update Weekly Article and daily Cartoon
</commit_message>
<xml_diff>
--- a/Articles/2024/2-Media-Queries/Media Queries.docx
+++ b/Articles/2024/2-Media-Queries/Media Queries.docx
@@ -669,6 +669,229 @@
         </w:drawing>
       </w:r>
     </w:p>
+    <w:p>
+      <w:pPr>
+        <w:pStyle w:val="Heading1"/>
+      </w:pPr>
+      <w:bookmarkStart w:id="1" w:name="_Hlk159752962"/>
+      <w:r>
+        <w:t>Placement of media type targeting</w:t>
+      </w:r>
+    </w:p>
+    <w:p>
+      <w:r>
+        <w:t xml:space="preserve">…Ok fine, a list. But how do we actually use this, and where do we put it. </w:t>
+      </w:r>
+    </w:p>
+    <w:p>
+      <w:r>
+        <w:t xml:space="preserve">Create different CSS documents. One for print and one for screen and target those in the heading of the html document like this. Stating the word </w:t>
+      </w:r>
+      <w:r>
+        <w:rPr>
+          <w:color w:val="FF0000"/>
+        </w:rPr>
+        <w:t>media</w:t>
+      </w:r>
+      <w:r>
+        <w:t xml:space="preserve"> in the links below </w:t>
+      </w:r>
+      <w:r>
+        <w:t xml:space="preserve">alerts the document that follows will be used for that. You see, media, is built-in, and it just works when you use it because someone wrote all of the code for it to work under the hood. So, say </w:t>
+      </w:r>
+      <w:r>
+        <w:rPr>
+          <w:color w:val="FF0000"/>
+        </w:rPr>
+        <w:t>media</w:t>
+      </w:r>
+      <w:r>
+        <w:t xml:space="preserve"> </w:t>
+      </w:r>
+      <w:r>
+        <w:rPr>
+          <w:color w:val="0000FF"/>
+        </w:rPr>
+        <w:t>= “print”</w:t>
+      </w:r>
+      <w:r>
+        <w:t xml:space="preserve"> and it knows how to handle that.</w:t>
+      </w:r>
+    </w:p>
+    <w:p>
+      <w:r>
+        <w:drawing>
+          <wp:inline distT="0" distB="0" distL="0" distR="0" wp14:anchorId="74A8C5F0" wp14:editId="0735095D">
+            <wp:extent cx="5943600" cy="1775460"/>
+            <wp:effectExtent l="0" t="0" r="0" b="0"/>
+            <wp:docPr id="987106446" name="Picture 1"/>
+            <wp:cNvGraphicFramePr>
+              <a:graphicFrameLocks xmlns:a="http://schemas.openxmlformats.org/drawingml/2006/main" noChangeAspect="1"/>
+            </wp:cNvGraphicFramePr>
+            <a:graphic xmlns:a="http://schemas.openxmlformats.org/drawingml/2006/main">
+              <a:graphicData uri="http://schemas.openxmlformats.org/drawingml/2006/picture">
+                <pic:pic xmlns:pic="http://schemas.openxmlformats.org/drawingml/2006/picture">
+                  <pic:nvPicPr>
+                    <pic:cNvPr id="987106446" name=""/>
+                    <pic:cNvPicPr/>
+                  </pic:nvPicPr>
+                  <pic:blipFill>
+                    <a:blip r:embed="rId12"/>
+                    <a:stretch>
+                      <a:fillRect/>
+                    </a:stretch>
+                  </pic:blipFill>
+                  <pic:spPr>
+                    <a:xfrm>
+                      <a:off x="0" y="0"/>
+                      <a:ext cx="5943600" cy="1775460"/>
+                    </a:xfrm>
+                    <a:prstGeom prst="rect">
+                      <a:avLst/>
+                    </a:prstGeom>
+                  </pic:spPr>
+                </pic:pic>
+              </a:graphicData>
+            </a:graphic>
+          </wp:inline>
+        </w:drawing>
+      </w:r>
+    </w:p>
+    <w:p>
+      <w:r>
+        <w:t xml:space="preserve">This is </w:t>
+      </w:r>
+      <w:r>
+        <w:t>how the different rules are written in the appropriate CSS document.</w:t>
+      </w:r>
+    </w:p>
+    <w:p>
+      <w:pPr>
+        <w:rPr>
+          <w:rStyle w:val="IntenseEmphasis"/>
+        </w:rPr>
+      </w:pPr>
+      <w:bookmarkStart w:id="2" w:name="_Hlk159752863"/>
+      <w:r>
+        <w:rPr>
+          <w:rStyle w:val="IntenseEmphasis"/>
+        </w:rPr>
+        <w:t>screen.css</w:t>
+      </w:r>
+      <w:r>
+        <w:rPr>
+          <w:rStyle w:val="IntenseEmphasis"/>
+        </w:rPr>
+        <w:t xml:space="preserve"> </w:t>
+      </w:r>
+    </w:p>
+    <w:bookmarkEnd w:id="2"/>
+    <w:p>
+      <w:r>
+        <w:drawing>
+          <wp:inline distT="0" distB="0" distL="0" distR="0" wp14:anchorId="1E2E70BF" wp14:editId="76A805C8">
+            <wp:extent cx="3077004" cy="1219370"/>
+            <wp:effectExtent l="0" t="0" r="9525" b="0"/>
+            <wp:docPr id="1511643145" name="Picture 1"/>
+            <wp:cNvGraphicFramePr>
+              <a:graphicFrameLocks xmlns:a="http://schemas.openxmlformats.org/drawingml/2006/main" noChangeAspect="1"/>
+            </wp:cNvGraphicFramePr>
+            <a:graphic xmlns:a="http://schemas.openxmlformats.org/drawingml/2006/main">
+              <a:graphicData uri="http://schemas.openxmlformats.org/drawingml/2006/picture">
+                <pic:pic xmlns:pic="http://schemas.openxmlformats.org/drawingml/2006/picture">
+                  <pic:nvPicPr>
+                    <pic:cNvPr id="1511643145" name=""/>
+                    <pic:cNvPicPr/>
+                  </pic:nvPicPr>
+                  <pic:blipFill>
+                    <a:blip r:embed="rId13"/>
+                    <a:stretch>
+                      <a:fillRect/>
+                    </a:stretch>
+                  </pic:blipFill>
+                  <pic:spPr>
+                    <a:xfrm>
+                      <a:off x="0" y="0"/>
+                      <a:ext cx="3077004" cy="1219370"/>
+                    </a:xfrm>
+                    <a:prstGeom prst="rect">
+                      <a:avLst/>
+                    </a:prstGeom>
+                  </pic:spPr>
+                </pic:pic>
+              </a:graphicData>
+            </a:graphic>
+          </wp:inline>
+        </w:drawing>
+      </w:r>
+    </w:p>
+    <w:p>
+      <w:pPr>
+        <w:rPr>
+          <w:rStyle w:val="IntenseEmphasis"/>
+        </w:rPr>
+      </w:pPr>
+      <w:r>
+        <w:rPr>
+          <w:rStyle w:val="IntenseEmphasis"/>
+        </w:rPr>
+        <w:t>print</w:t>
+      </w:r>
+      <w:r>
+        <w:rPr>
+          <w:rStyle w:val="IntenseEmphasis"/>
+        </w:rPr>
+        <w:t xml:space="preserve">.css </w:t>
+      </w:r>
+    </w:p>
+    <w:p>
+      <w:r>
+        <w:lastRenderedPageBreak/>
+        <w:drawing>
+          <wp:inline distT="0" distB="0" distL="0" distR="0" wp14:anchorId="61592E08" wp14:editId="09C19B45">
+            <wp:extent cx="2714625" cy="1228724"/>
+            <wp:effectExtent l="0" t="0" r="0" b="0"/>
+            <wp:docPr id="1232615158" name="Picture 1"/>
+            <wp:cNvGraphicFramePr>
+              <a:graphicFrameLocks xmlns:a="http://schemas.openxmlformats.org/drawingml/2006/main" noChangeAspect="1"/>
+            </wp:cNvGraphicFramePr>
+            <a:graphic xmlns:a="http://schemas.openxmlformats.org/drawingml/2006/main">
+              <a:graphicData uri="http://schemas.openxmlformats.org/drawingml/2006/picture">
+                <pic:pic xmlns:pic="http://schemas.openxmlformats.org/drawingml/2006/picture">
+                  <pic:nvPicPr>
+                    <pic:cNvPr id="1232615158" name=""/>
+                    <pic:cNvPicPr/>
+                  </pic:nvPicPr>
+                  <pic:blipFill rotWithShape="1">
+                    <a:blip r:embed="rId14"/>
+                    <a:srcRect l="2062"/>
+                    <a:stretch/>
+                  </pic:blipFill>
+                  <pic:spPr bwMode="auto">
+                    <a:xfrm>
+                      <a:off x="0" y="0"/>
+                      <a:ext cx="2715004" cy="1228896"/>
+                    </a:xfrm>
+                    <a:prstGeom prst="rect">
+                      <a:avLst/>
+                    </a:prstGeom>
+                    <a:ln>
+                      <a:noFill/>
+                    </a:ln>
+                    <a:extLst>
+                      <a:ext uri="{53640926-AAD7-44D8-BBD7-CCE9431645EC}">
+                        <a14:shadowObscured xmlns:a14="http://schemas.microsoft.com/office/drawing/2010/main"/>
+                      </a:ext>
+                    </a:extLst>
+                  </pic:spPr>
+                </pic:pic>
+              </a:graphicData>
+            </a:graphic>
+          </wp:inline>
+        </w:drawing>
+      </w:r>
+    </w:p>
+    <w:p/>
     <w:p/>
     <w:p>
       <w:r>
@@ -691,7 +914,7 @@
                     <pic:cNvPicPr/>
                   </pic:nvPicPr>
                   <pic:blipFill>
-                    <a:blip r:embed="rId12"/>
+                    <a:blip r:embed="rId15"/>
                     <a:stretch>
                       <a:fillRect/>
                     </a:stretch>
@@ -718,25 +941,17 @@
         <w:pStyle w:val="Heading1"/>
       </w:pPr>
       <w:r>
+        <w:t>Specifying certain Task at Certain Sizes</w:t>
+      </w:r>
+    </w:p>
+    <w:p>
+      <w:r>
+        <w:t>Sometimes you might want things to behave differently in your styling layout based on the size of the device. For example, if you want to order different divs differently if it gives your user a better visual user experience. You can use media queries and the order property to get this one done.</w:t>
+      </w:r>
+    </w:p>
+    <w:p>
+      <w:r>
         <w:lastRenderedPageBreak/>
-        <w:t>Specifying certain Task at Certain Sizes</w:t>
-      </w:r>
-    </w:p>
-    <w:p>
-      <w:r>
-        <w:t xml:space="preserve">Sometimes you might want things to behave differently in your styling layout based on the size of the device. For example, if you want to order different </w:t>
-      </w:r>
-      <w:proofErr w:type="spellStart"/>
-      <w:r>
-        <w:t>divs</w:t>
-      </w:r>
-      <w:proofErr w:type="spellEnd"/>
-      <w:r>
-        <w:t xml:space="preserve"> differently if it gives your user a better visual user experience. You can use media queries and the order property to get this one done.</w:t>
-      </w:r>
-    </w:p>
-    <w:p>
-      <w:r>
         <w:t>We explained how we were doing this in our last tutorial on web page design also, but here is a short review again.</w:t>
       </w:r>
     </w:p>
@@ -789,7 +1004,7 @@
                     </pic:cNvPicPr>
                   </pic:nvPicPr>
                   <pic:blipFill rotWithShape="1">
-                    <a:blip r:embed="rId13">
+                    <a:blip r:embed="rId16">
                       <a:extLst>
                         <a:ext uri="{28A0092B-C50C-407E-A947-70E740481C1C}">
                           <a14:useLocalDpi xmlns:a14="http://schemas.microsoft.com/office/drawing/2010/main" val="0"/>
@@ -835,34 +1050,19 @@
         <w:rPr>
           <w:rStyle w:val="IntenseEmphasis"/>
         </w:rPr>
-        <w:t xml:space="preserve">Do the reordering of the </w:t>
-      </w:r>
-      <w:proofErr w:type="spellStart"/>
-      <w:r>
+        <w:t>Do the reordering of the divs at the largest size</w:t>
+      </w:r>
+    </w:p>
+    <w:p>
+      <w:pPr>
         <w:rPr>
           <w:rStyle w:val="IntenseEmphasis"/>
         </w:rPr>
-        <w:t>divs</w:t>
-      </w:r>
-      <w:proofErr w:type="spellEnd"/>
-      <w:r>
-        <w:rPr>
-          <w:rStyle w:val="IntenseEmphasis"/>
-        </w:rPr>
-        <w:t xml:space="preserve"> at the largest size</w:t>
-      </w:r>
-    </w:p>
-    <w:p>
-      <w:pPr>
-        <w:rPr>
-          <w:rStyle w:val="IntenseEmphasis"/>
-        </w:rPr>
       </w:pPr>
       <w:r>
         <w:rPr>
           <w:noProof/>
         </w:rPr>
-        <w:lastRenderedPageBreak/>
         <w:drawing>
           <wp:inline distT="0" distB="0" distL="0" distR="0" wp14:anchorId="355B34E7" wp14:editId="0709431C">
             <wp:extent cx="3972479" cy="2200582"/>
@@ -879,7 +1079,7 @@
                     <pic:cNvPicPr/>
                   </pic:nvPicPr>
                   <pic:blipFill>
-                    <a:blip r:embed="rId14"/>
+                    <a:blip r:embed="rId17"/>
                     <a:stretch>
                       <a:fillRect/>
                     </a:stretch>
@@ -919,6 +1119,10 @@
         <w:ind w:hanging="1170"/>
       </w:pPr>
       <w:r>
+        <w:rPr>
+          <w:noProof/>
+        </w:rPr>
+        <w:lastRenderedPageBreak/>
         <w:drawing>
           <wp:inline distT="0" distB="0" distL="0" distR="0" wp14:anchorId="09603DB3" wp14:editId="4C2BBC2A">
             <wp:extent cx="7321223" cy="2790825"/>
@@ -935,7 +1139,7 @@
                     <pic:cNvPicPr/>
                   </pic:nvPicPr>
                   <pic:blipFill rotWithShape="1">
-                    <a:blip r:embed="rId15"/>
+                    <a:blip r:embed="rId18"/>
                     <a:srcRect t="18780"/>
                     <a:stretch/>
                   </pic:blipFill>
@@ -968,6 +1172,7 @@
         <w:ind w:left="-630" w:hanging="540"/>
       </w:pPr>
     </w:p>
+    <w:bookmarkEnd w:id="1"/>
     <w:p/>
     <w:sectPr>
       <w:pgSz w:w="12240" w:h="15840"/>

</xml_diff>